<commit_message>
atualizando o template da certidao de obito
</commit_message>
<xml_diff>
--- a/src/template/certidao_obito.docx
+++ b/src/template/certidao_obito.docx
@@ -384,6 +384,8 @@
         </w:rPr>
         <w:t xml:space="preserve">        </w:t>
       </w:r>
+      <w:bookmarkStart w:id="0" w:name="_GoBack"/>
+      <w:bookmarkEnd w:id="0"/>
     </w:p>
     <w:p>
       <w:pPr>
@@ -696,8 +698,6 @@
       <w:r>
         <w:t>o (a)</w:t>
       </w:r>
-      <w:bookmarkStart w:id="0" w:name="_GoBack"/>
-      <w:bookmarkEnd w:id="0"/>
       <w:r>
         <w:t xml:space="preserve"> em</w:t>
       </w:r>
@@ -738,6 +738,9 @@
       </w:r>
       <w:r>
         <w:t xml:space="preserve"> do </w:t>
+      </w:r>
+      <w:r>
+        <w:t xml:space="preserve">(a) </w:t>
       </w:r>
       <w:r>
         <w:rPr>
@@ -3311,7 +3314,7 @@
 </file>
 
 <file path=customXml/itemProps1.xml><?xml version="1.0" encoding="utf-8"?>
-<ds:datastoreItem xmlns:ds="http://schemas.openxmlformats.org/officeDocument/2006/customXml" ds:itemID="{144D7969-63A6-4D54-934F-146E0CAB401F}">
+<ds:datastoreItem xmlns:ds="http://schemas.openxmlformats.org/officeDocument/2006/customXml" ds:itemID="{D92079E3-1BBC-4E3C-BE68-8E3999F4B3E3}">
   <ds:schemaRefs>
     <ds:schemaRef ds:uri="http://schemas.openxmlformats.org/officeDocument/2006/bibliography"/>
   </ds:schemaRefs>

</xml_diff>

<commit_message>
atualizei o template de obito
</commit_message>
<xml_diff>
--- a/src/template/certidao_obito.docx
+++ b/src/template/certidao_obito.docx
@@ -1,6 +1,6 @@
 
 <file path=word/document.xml><?xml version="1.0" encoding="utf-8"?>
-<w:document xmlns:wpc="http://schemas.microsoft.com/office/word/2010/wordprocessingCanvas" xmlns:cx="http://schemas.microsoft.com/office/drawing/2014/chartex" xmlns:mc="http://schemas.openxmlformats.org/markup-compatibility/2006" xmlns:o="urn:schemas-microsoft-com:office:office" xmlns:r="http://schemas.openxmlformats.org/officeDocument/2006/relationships" xmlns:m="http://schemas.openxmlformats.org/officeDocument/2006/math" xmlns:v="urn:schemas-microsoft-com:vml" xmlns:wp14="http://schemas.microsoft.com/office/word/2010/wordprocessingDrawing" xmlns:wp="http://schemas.openxmlformats.org/drawingml/2006/wordprocessingDrawing" xmlns:w10="urn:schemas-microsoft-com:office:word" xmlns:w="http://schemas.openxmlformats.org/wordprocessingml/2006/main" xmlns:w14="http://schemas.microsoft.com/office/word/2010/wordml" xmlns:w15="http://schemas.microsoft.com/office/word/2012/wordml" xmlns:w16se="http://schemas.microsoft.com/office/word/2015/wordml/symex" xmlns:wpg="http://schemas.microsoft.com/office/word/2010/wordprocessingGroup" xmlns:wpi="http://schemas.microsoft.com/office/word/2010/wordprocessingInk" xmlns:wne="http://schemas.microsoft.com/office/word/2006/wordml" xmlns:wps="http://schemas.microsoft.com/office/word/2010/wordprocessingShape" mc:Ignorable="w14 w15 w16se wp14">
+<w:document xmlns:wpc="http://schemas.microsoft.com/office/word/2010/wordprocessingCanvas" xmlns:cx="http://schemas.microsoft.com/office/drawing/2014/chartex" xmlns:cx1="http://schemas.microsoft.com/office/drawing/2015/9/8/chartex" xmlns:cx2="http://schemas.microsoft.com/office/drawing/2015/10/21/chartex" xmlns:cx3="http://schemas.microsoft.com/office/drawing/2016/5/9/chartex" xmlns:cx4="http://schemas.microsoft.com/office/drawing/2016/5/10/chartex" xmlns:cx5="http://schemas.microsoft.com/office/drawing/2016/5/11/chartex" xmlns:cx6="http://schemas.microsoft.com/office/drawing/2016/5/12/chartex" xmlns:cx7="http://schemas.microsoft.com/office/drawing/2016/5/13/chartex" xmlns:cx8="http://schemas.microsoft.com/office/drawing/2016/5/14/chartex" xmlns:mc="http://schemas.openxmlformats.org/markup-compatibility/2006" xmlns:aink="http://schemas.microsoft.com/office/drawing/2016/ink" xmlns:am3d="http://schemas.microsoft.com/office/drawing/2017/model3d" xmlns:o="urn:schemas-microsoft-com:office:office" xmlns:oel="http://schemas.microsoft.com/office/2019/extlst" xmlns:r="http://schemas.openxmlformats.org/officeDocument/2006/relationships" xmlns:m="http://schemas.openxmlformats.org/officeDocument/2006/math" xmlns:v="urn:schemas-microsoft-com:vml" xmlns:wp14="http://schemas.microsoft.com/office/word/2010/wordprocessingDrawing" xmlns:wp="http://schemas.openxmlformats.org/drawingml/2006/wordprocessingDrawing" xmlns:w10="urn:schemas-microsoft-com:office:word" xmlns:w="http://schemas.openxmlformats.org/wordprocessingml/2006/main" xmlns:w14="http://schemas.microsoft.com/office/word/2010/wordml" xmlns:w15="http://schemas.microsoft.com/office/word/2012/wordml" xmlns:w16cex="http://schemas.microsoft.com/office/word/2018/wordml/cex" xmlns:w16cid="http://schemas.microsoft.com/office/word/2016/wordml/cid" xmlns:w16="http://schemas.microsoft.com/office/word/2018/wordml" xmlns:w16du="http://schemas.microsoft.com/office/word/2023/wordml/word16du" xmlns:w16sdtdh="http://schemas.microsoft.com/office/word/2020/wordml/sdtdatahash" xmlns:w16sdtfl="http://schemas.microsoft.com/office/word/2024/wordml/sdtformatlock" xmlns:w16se="http://schemas.microsoft.com/office/word/2015/wordml/symex" xmlns:wpg="http://schemas.microsoft.com/office/word/2010/wordprocessingGroup" xmlns:wpi="http://schemas.microsoft.com/office/word/2010/wordprocessingInk" xmlns:wne="http://schemas.microsoft.com/office/word/2006/wordml" xmlns:wps="http://schemas.microsoft.com/office/word/2010/wordprocessingShape" mc:Ignorable="w14 w15 w16se w16cid w16 w16cex w16sdtdh w16sdtfl w16du wp14">
   <w:body>
     <w:p>
       <w:pPr>
@@ -249,7 +249,7 @@
                 <v:stroke joinstyle="miter"/>
                 <v:path gradientshapeok="t" o:connecttype="rect"/>
               </v:shapetype>
-              <v:shape id="Caixa de texto 1" o:spid="_x0000_s1026" type="#_x0000_t202" style="position:absolute;left:0;text-align:left;margin-left:366.7pt;margin-top:1.05pt;width:121.45pt;height:64.6pt;z-index:251659264;visibility:visible;mso-wrap-style:square;mso-width-percent:0;mso-height-percent:0;mso-wrap-distance-left:9pt;mso-wrap-distance-top:0;mso-wrap-distance-right:9pt;mso-wrap-distance-bottom:0;mso-position-horizontal:absolute;mso-position-horizontal-relative:text;mso-position-vertical:absolute;mso-position-vertical-relative:text;mso-width-percent:0;mso-height-percent:0;mso-width-relative:page;mso-height-relative:page;v-text-anchor:top" o:gfxdata="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" stroked="f">
+              <v:shape id="Caixa de texto 1" o:spid="_x0000_s1026" type="#_x0000_t202" style="position:absolute;left:0;text-align:left;margin-left:366.7pt;margin-top:1.05pt;width:121.45pt;height:64.6pt;z-index:251659264;visibility:visible;mso-wrap-style:square;mso-width-percent:0;mso-height-percent:0;mso-wrap-distance-left:9pt;mso-wrap-distance-top:0;mso-wrap-distance-right:9pt;mso-wrap-distance-bottom:0;mso-position-horizontal:absolute;mso-position-horizontal-relative:text;mso-position-vertical:absolute;mso-position-vertical-relative:text;mso-width-percent:0;mso-height-percent:0;mso-width-relative:page;mso-height-relative:page;v-text-anchor:top" o:gfxdata="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" stroked="f">
                 <v:textbox>
                   <w:txbxContent>
                     <w:p>
@@ -422,15 +422,7 @@
           <w:b/>
           <w:color w:val="EE0000"/>
         </w:rPr>
-        <w:t>nota_</w:t>
-      </w:r>
-      <w:proofErr w:type="gramStart"/>
-      <w:r>
-        <w:rPr>
-          <w:b/>
-          <w:color w:val="EE0000"/>
-        </w:rPr>
-        <w:t>bg</w:t>
+        <w:t>nota_bg</w:t>
       </w:r>
       <w:proofErr w:type="spellEnd"/>
       <w:r>
@@ -446,12 +438,17 @@
         </w:rPr>
         <w:t>/</w:t>
       </w:r>
-      <w:proofErr w:type="gramEnd"/>
-      <w:r>
-        <w:rPr>
-          <w:b/>
-        </w:rPr>
-        <w:t>DRH-1/202</w:t>
+      <w:r>
+        <w:rPr>
+          <w:b/>
+        </w:rPr>
+        <w:t>DP</w:t>
+      </w:r>
+      <w:r>
+        <w:rPr>
+          <w:b/>
+        </w:rPr>
+        <w:t>-1/202</w:t>
       </w:r>
       <w:r>
         <w:rPr>
@@ -1354,7 +1351,6 @@
         <w:t>{</w:t>
       </w:r>
       <w:proofErr w:type="spellStart"/>
-      <w:proofErr w:type="gramStart"/>
       <w:r>
         <w:rPr>
           <w:i/>
@@ -1362,17 +1358,7 @@
           <w:sz w:val="20"/>
           <w:szCs w:val="20"/>
         </w:rPr>
-        <w:t>numero</w:t>
-      </w:r>
-      <w:proofErr w:type="gramEnd"/>
-      <w:r>
-        <w:rPr>
-          <w:i/>
-          <w:color w:val="EE0000"/>
-          <w:sz w:val="20"/>
-          <w:szCs w:val="20"/>
-        </w:rPr>
-        <w:t>_siged</w:t>
+        <w:t>numero_siged</w:t>
       </w:r>
       <w:proofErr w:type="spellEnd"/>
       <w:r>
@@ -1527,10 +1513,7 @@
         <w:t>Respondendo pela Diretoria de Pessoal do CBMAM</w:t>
       </w:r>
     </w:p>
-    <w:p>
-      <w:bookmarkStart w:id="0" w:name="_GoBack"/>
-      <w:bookmarkEnd w:id="0"/>
-    </w:p>
+    <w:p/>
     <w:sectPr>
       <w:pgSz w:w="11906" w:h="16838"/>
       <w:pgMar w:top="1440" w:right="1440" w:bottom="568" w:left="1440" w:header="708" w:footer="708" w:gutter="0"/>
@@ -1542,7 +1525,7 @@
 </file>
 
 <file path=word/numbering.xml><?xml version="1.0" encoding="utf-8"?>
-<w:numbering xmlns:wpc="http://schemas.microsoft.com/office/word/2010/wordprocessingCanvas" xmlns:cx="http://schemas.microsoft.com/office/drawing/2014/chartex" xmlns:mc="http://schemas.openxmlformats.org/markup-compatibility/2006" xmlns:o="urn:schemas-microsoft-com:office:office" xmlns:r="http://schemas.openxmlformats.org/officeDocument/2006/relationships" xmlns:m="http://schemas.openxmlformats.org/officeDocument/2006/math" xmlns:v="urn:schemas-microsoft-com:vml" xmlns:wp14="http://schemas.microsoft.com/office/word/2010/wordprocessingDrawing" xmlns:wp="http://schemas.openxmlformats.org/drawingml/2006/wordprocessingDrawing" xmlns:w10="urn:schemas-microsoft-com:office:word" xmlns:w="http://schemas.openxmlformats.org/wordprocessingml/2006/main" xmlns:w14="http://schemas.microsoft.com/office/word/2010/wordml" xmlns:w15="http://schemas.microsoft.com/office/word/2012/wordml" xmlns:w16se="http://schemas.microsoft.com/office/word/2015/wordml/symex" xmlns:wpg="http://schemas.microsoft.com/office/word/2010/wordprocessingGroup" xmlns:wpi="http://schemas.microsoft.com/office/word/2010/wordprocessingInk" xmlns:wne="http://schemas.microsoft.com/office/word/2006/wordml" xmlns:wps="http://schemas.microsoft.com/office/word/2010/wordprocessingShape" mc:Ignorable="w14 w15 w16se wp14">
+<w:numbering xmlns:wpc="http://schemas.microsoft.com/office/word/2010/wordprocessingCanvas" xmlns:cx="http://schemas.microsoft.com/office/drawing/2014/chartex" xmlns:cx1="http://schemas.microsoft.com/office/drawing/2015/9/8/chartex" xmlns:cx2="http://schemas.microsoft.com/office/drawing/2015/10/21/chartex" xmlns:cx3="http://schemas.microsoft.com/office/drawing/2016/5/9/chartex" xmlns:cx4="http://schemas.microsoft.com/office/drawing/2016/5/10/chartex" xmlns:cx5="http://schemas.microsoft.com/office/drawing/2016/5/11/chartex" xmlns:cx6="http://schemas.microsoft.com/office/drawing/2016/5/12/chartex" xmlns:cx7="http://schemas.microsoft.com/office/drawing/2016/5/13/chartex" xmlns:cx8="http://schemas.microsoft.com/office/drawing/2016/5/14/chartex" xmlns:mc="http://schemas.openxmlformats.org/markup-compatibility/2006" xmlns:aink="http://schemas.microsoft.com/office/drawing/2016/ink" xmlns:am3d="http://schemas.microsoft.com/office/drawing/2017/model3d" xmlns:o="urn:schemas-microsoft-com:office:office" xmlns:oel="http://schemas.microsoft.com/office/2019/extlst" xmlns:r="http://schemas.openxmlformats.org/officeDocument/2006/relationships" xmlns:m="http://schemas.openxmlformats.org/officeDocument/2006/math" xmlns:v="urn:schemas-microsoft-com:vml" xmlns:wp14="http://schemas.microsoft.com/office/word/2010/wordprocessingDrawing" xmlns:wp="http://schemas.openxmlformats.org/drawingml/2006/wordprocessingDrawing" xmlns:w10="urn:schemas-microsoft-com:office:word" xmlns:w="http://schemas.openxmlformats.org/wordprocessingml/2006/main" xmlns:w14="http://schemas.microsoft.com/office/word/2010/wordml" xmlns:w15="http://schemas.microsoft.com/office/word/2012/wordml" xmlns:w16cex="http://schemas.microsoft.com/office/word/2018/wordml/cex" xmlns:w16cid="http://schemas.microsoft.com/office/word/2016/wordml/cid" xmlns:w16="http://schemas.microsoft.com/office/word/2018/wordml" xmlns:w16du="http://schemas.microsoft.com/office/word/2023/wordml/word16du" xmlns:w16sdtdh="http://schemas.microsoft.com/office/word/2020/wordml/sdtdatahash" xmlns:w16sdtfl="http://schemas.microsoft.com/office/word/2024/wordml/sdtformatlock" xmlns:w16se="http://schemas.microsoft.com/office/word/2015/wordml/symex" xmlns:wpg="http://schemas.microsoft.com/office/word/2010/wordprocessingGroup" xmlns:wpi="http://schemas.microsoft.com/office/word/2010/wordprocessingInk" xmlns:wne="http://schemas.microsoft.com/office/word/2006/wordml" xmlns:wps="http://schemas.microsoft.com/office/word/2010/wordprocessingShape" mc:Ignorable="w14 w15 w16se w16cid w16 w16cex w16sdtdh w16sdtfl w16du wp14">
   <w:abstractNum w:abstractNumId="0" w15:restartNumberingAfterBreak="0">
     <w:nsid w:val="00000001"/>
     <w:multiLevelType w:val="multilevel"/>
@@ -2278,28 +2261,28 @@
       </w:pPr>
     </w:lvl>
   </w:abstractNum>
-  <w:num w:numId="1">
+  <w:num w:numId="1" w16cid:durableId="2126389183">
     <w:abstractNumId w:val="0"/>
   </w:num>
-  <w:num w:numId="2">
+  <w:num w:numId="2" w16cid:durableId="43255331">
     <w:abstractNumId w:val="4"/>
   </w:num>
-  <w:num w:numId="3">
+  <w:num w:numId="3" w16cid:durableId="1909728493">
     <w:abstractNumId w:val="2"/>
   </w:num>
-  <w:num w:numId="4">
+  <w:num w:numId="4" w16cid:durableId="1920626793">
     <w:abstractNumId w:val="1"/>
   </w:num>
-  <w:num w:numId="5">
+  <w:num w:numId="5" w16cid:durableId="1315791899">
     <w:abstractNumId w:val="5"/>
   </w:num>
-  <w:num w:numId="6">
+  <w:num w:numId="6" w16cid:durableId="1255478860">
     <w:abstractNumId w:val="6"/>
   </w:num>
-  <w:num w:numId="7">
+  <w:num w:numId="7" w16cid:durableId="249316421">
     <w:abstractNumId w:val="3"/>
   </w:num>
-  <w:num w:numId="8">
+  <w:num w:numId="8" w16cid:durableId="363796461">
     <w:abstractNumId w:val="0"/>
     <w:lvlOverride w:ilvl="0">
       <w:startOverride w:val="1"/>
@@ -2333,7 +2316,7 @@
 </file>
 
 <file path=word/styles.xml><?xml version="1.0" encoding="utf-8"?>
-<w:styles xmlns:mc="http://schemas.openxmlformats.org/markup-compatibility/2006" xmlns:r="http://schemas.openxmlformats.org/officeDocument/2006/relationships" xmlns:w="http://schemas.openxmlformats.org/wordprocessingml/2006/main" xmlns:w14="http://schemas.microsoft.com/office/word/2010/wordml" xmlns:w15="http://schemas.microsoft.com/office/word/2012/wordml" xmlns:w16se="http://schemas.microsoft.com/office/word/2015/wordml/symex" mc:Ignorable="w14 w15 w16se">
+<w:styles xmlns:mc="http://schemas.openxmlformats.org/markup-compatibility/2006" xmlns:r="http://schemas.openxmlformats.org/officeDocument/2006/relationships" xmlns:w="http://schemas.openxmlformats.org/wordprocessingml/2006/main" xmlns:w14="http://schemas.microsoft.com/office/word/2010/wordml" xmlns:w15="http://schemas.microsoft.com/office/word/2012/wordml" xmlns:w16cex="http://schemas.microsoft.com/office/word/2018/wordml/cex" xmlns:w16cid="http://schemas.microsoft.com/office/word/2016/wordml/cid" xmlns:w16="http://schemas.microsoft.com/office/word/2018/wordml" xmlns:w16du="http://schemas.microsoft.com/office/word/2023/wordml/word16du" xmlns:w16sdtdh="http://schemas.microsoft.com/office/word/2020/wordml/sdtdatahash" xmlns:w16sdtfl="http://schemas.microsoft.com/office/word/2024/wordml/sdtformatlock" xmlns:w16se="http://schemas.microsoft.com/office/word/2015/wordml/symex" mc:Ignorable="w14 w15 w16se w16cid w16 w16cex w16sdtdh w16sdtfl w16du">
   <w:docDefaults>
     <w:rPrDefault>
       <w:rPr>
@@ -2349,7 +2332,7 @@
       </w:pPr>
     </w:pPrDefault>
   </w:docDefaults>
-  <w:latentStyles w:defLockedState="0" w:defUIPriority="99" w:defSemiHidden="0" w:defUnhideWhenUsed="0" w:defQFormat="0" w:count="371">
+  <w:latentStyles w:defLockedState="0" w:defUIPriority="99" w:defSemiHidden="0" w:defUnhideWhenUsed="0" w:defQFormat="0" w:count="376">
     <w:lsdException w:name="Normal" w:uiPriority="0" w:qFormat="1"/>
     <w:lsdException w:name="heading 1" w:uiPriority="9" w:qFormat="1"/>
     <w:lsdException w:name="heading 2" w:semiHidden="1" w:uiPriority="9" w:unhideWhenUsed="1" w:qFormat="1"/>
@@ -2721,6 +2704,11 @@
     <w:lsdException w:name="List Table 5 Dark Accent 6" w:uiPriority="50"/>
     <w:lsdException w:name="List Table 6 Colorful Accent 6" w:uiPriority="51"/>
     <w:lsdException w:name="List Table 7 Colorful Accent 6" w:uiPriority="52"/>
+    <w:lsdException w:name="Mention" w:semiHidden="1" w:unhideWhenUsed="1"/>
+    <w:lsdException w:name="Smart Hyperlink" w:semiHidden="1" w:unhideWhenUsed="1"/>
+    <w:lsdException w:name="Hashtag" w:semiHidden="1" w:unhideWhenUsed="1"/>
+    <w:lsdException w:name="Unresolved Mention" w:semiHidden="1" w:unhideWhenUsed="1"/>
+    <w:lsdException w:name="Smart Link" w:semiHidden="1" w:unhideWhenUsed="1"/>
   </w:latentStyles>
   <w:style w:type="paragraph" w:default="1" w:styleId="Normal">
     <w:name w:val="Normal"/>

</xml_diff>